<commit_message>
Added a sequence diagram for the login domain. A Brief class diagram of the models.
</commit_message>
<xml_diff>
--- a/DomainsModel/Domains Model.docx
+++ b/DomainsModel/Domains Model.docx
@@ -9,19 +9,171 @@
         <w:rPr>
           <w:rFonts w:cstheme="minorHAnsi"/>
           <w:b/>
-          <w:sz w:val="24"/>
-          <w:szCs w:val="24"/>
-        </w:rPr>
-      </w:pPr>
-      <w:r>
-        <w:rPr>
-          <w:rFonts w:cstheme="minorHAnsi"/>
-          <w:b/>
-          <w:sz w:val="24"/>
+          <w:sz w:val="36"/>
+          <w:szCs w:val="24"/>
+        </w:rPr>
+      </w:pPr>
+      <w:r>
+        <w:rPr>
+          <w:rFonts w:cstheme="minorHAnsi"/>
+          <w:b/>
+          <w:sz w:val="36"/>
           <w:szCs w:val="24"/>
         </w:rPr>
         <w:t>Domains Model</w:t>
       </w:r>
+    </w:p>
+    <w:p>
+      <w:pPr>
+        <w:spacing w:after="0"/>
+        <w:rPr>
+          <w:rFonts w:cstheme="minorHAnsi"/>
+          <w:b/>
+          <w:sz w:val="24"/>
+          <w:szCs w:val="24"/>
+        </w:rPr>
+      </w:pPr>
+    </w:p>
+    <w:p>
+      <w:pPr>
+        <w:spacing w:after="0"/>
+        <w:rPr>
+          <w:rFonts w:cstheme="minorHAnsi"/>
+          <w:b/>
+          <w:sz w:val="28"/>
+          <w:szCs w:val="24"/>
+        </w:rPr>
+      </w:pPr>
+      <w:r>
+        <w:rPr>
+          <w:rFonts w:cstheme="minorHAnsi"/>
+          <w:b/>
+          <w:sz w:val="28"/>
+          <w:szCs w:val="24"/>
+        </w:rPr>
+        <w:t>Login Model</w:t>
+      </w:r>
+    </w:p>
+    <w:p>
+      <w:pPr>
+        <w:spacing w:after="0"/>
+        <w:rPr>
+          <w:rFonts w:cstheme="minorHAnsi"/>
+          <w:sz w:val="24"/>
+          <w:szCs w:val="24"/>
+        </w:rPr>
+      </w:pPr>
+      <w:r>
+        <w:rPr>
+          <w:rFonts w:cstheme="minorHAnsi"/>
+          <w:sz w:val="24"/>
+          <w:szCs w:val="24"/>
+        </w:rPr>
+        <w:t>Login feature is required by client to provide security to users of the application. The users that are required to login are scorers, markers, judges and administrator ((if there is one). Each user will need a user name or user id and a password. Both must be validated and if it is valid checked against the database for a match. In case of a match users is successfully logged in. Otherwise an error message will be shown on the page accordingly.</w:t>
+      </w:r>
+    </w:p>
+    <w:p>
+      <w:pPr>
+        <w:spacing w:after="0"/>
+        <w:rPr>
+          <w:rFonts w:cstheme="minorHAnsi"/>
+          <w:sz w:val="24"/>
+          <w:szCs w:val="24"/>
+        </w:rPr>
+      </w:pPr>
+    </w:p>
+    <w:p>
+      <w:pPr>
+        <w:spacing w:after="0"/>
+        <w:rPr>
+          <w:rFonts w:cstheme="minorHAnsi"/>
+          <w:sz w:val="24"/>
+          <w:szCs w:val="24"/>
+        </w:rPr>
+      </w:pPr>
+      <w:r>
+        <w:rPr>
+          <w:rFonts w:cstheme="minorHAnsi"/>
+          <w:sz w:val="24"/>
+          <w:szCs w:val="24"/>
+        </w:rPr>
+        <w:t>The s</w:t>
+      </w:r>
+      <w:r>
+        <w:rPr>
+          <w:rFonts w:cstheme="minorHAnsi"/>
+          <w:sz w:val="24"/>
+          <w:szCs w:val="24"/>
+        </w:rPr>
+        <w:t xml:space="preserve">equence diagram illustrates the </w:t>
+      </w:r>
+      <w:r>
+        <w:rPr>
+          <w:rFonts w:cstheme="minorHAnsi"/>
+          <w:sz w:val="24"/>
+          <w:szCs w:val="24"/>
+        </w:rPr>
+        <w:t>overview of the process. At the moment, users can only login. There are no requirements to register users and or if users have forgotten their password.</w:t>
+      </w:r>
+    </w:p>
+    <w:p>
+      <w:pPr>
+        <w:spacing w:after="0"/>
+        <w:rPr>
+          <w:rFonts w:cstheme="minorHAnsi"/>
+          <w:sz w:val="24"/>
+          <w:szCs w:val="24"/>
+        </w:rPr>
+      </w:pPr>
+    </w:p>
+    <w:p>
+      <w:pPr>
+        <w:spacing w:after="0"/>
+        <w:rPr>
+          <w:rFonts w:cstheme="minorHAnsi"/>
+          <w:b/>
+          <w:sz w:val="24"/>
+          <w:szCs w:val="24"/>
+        </w:rPr>
+      </w:pPr>
+      <w:r>
+        <w:rPr>
+          <w:rFonts w:cstheme="minorHAnsi"/>
+          <w:b/>
+          <w:sz w:val="24"/>
+          <w:szCs w:val="24"/>
+        </w:rPr>
+        <w:t>Purpose</w:t>
+      </w:r>
+    </w:p>
+    <w:p>
+      <w:pPr>
+        <w:spacing w:after="0"/>
+        <w:rPr>
+          <w:rFonts w:cstheme="minorHAnsi"/>
+          <w:sz w:val="24"/>
+          <w:szCs w:val="24"/>
+        </w:rPr>
+      </w:pPr>
+      <w:r>
+        <w:rPr>
+          <w:rFonts w:cstheme="minorHAnsi"/>
+          <w:sz w:val="24"/>
+          <w:szCs w:val="24"/>
+        </w:rPr>
+        <w:t>The purpose of the login domain is to restrict users to access any feature or data they are not eligible to access, change or see. The application could also hold personal data of users which must be preserved and secured.</w:t>
+      </w:r>
+    </w:p>
+    <w:p>
+      <w:pPr>
+        <w:spacing w:after="0"/>
+        <w:rPr>
+          <w:rFonts w:cstheme="minorHAnsi"/>
+          <w:b/>
+          <w:sz w:val="24"/>
+          <w:szCs w:val="24"/>
+        </w:rPr>
+      </w:pPr>
     </w:p>
     <w:p>
       <w:pPr>
@@ -753,16 +905,7 @@
           <w:sz w:val="24"/>
           <w:szCs w:val="24"/>
         </w:rPr>
-        <w:t xml:space="preserve">the required actions from the marker all the way to the database. It illustrates the login process, the selection of teams to mark, the process of </w:t>
-      </w:r>
-      <w:r>
-        <w:rPr>
-          <w:rFonts w:cstheme="minorHAnsi"/>
-          <w:sz w:val="24"/>
-          <w:szCs w:val="24"/>
-        </w:rPr>
-        <w:lastRenderedPageBreak/>
-        <w:t xml:space="preserve">chosen a selected team to mark and the possible interactions from the marker to with the webpage. </w:t>
+        <w:t xml:space="preserve">the required actions from the marker all the way to the database. It illustrates the login process, the selection of teams to mark, the process of chosen a selected team to mark and the possible interactions from the marker to with the webpage. </w:t>
       </w:r>
     </w:p>
     <w:p>
@@ -908,15 +1051,6 @@
         </w:rPr>
         <w:t xml:space="preserve"> walk through</w:t>
       </w:r>
-    </w:p>
-    <w:p>
-      <w:pPr>
-        <w:rPr>
-          <w:rFonts w:cstheme="minorHAnsi"/>
-          <w:sz w:val="24"/>
-          <w:szCs w:val="24"/>
-        </w:rPr>
-      </w:pPr>
     </w:p>
     <w:p>
       <w:pPr>
@@ -1123,6 +1257,7 @@
           <w:sz w:val="24"/>
           <w:szCs w:val="24"/>
         </w:rPr>
+        <w:lastRenderedPageBreak/>
         <w:t xml:space="preserve"> Markers will transit to or from </w:t>
       </w:r>
       <w:r>
@@ -1146,90 +1281,28 @@
       <w:pPr>
         <w:rPr>
           <w:rFonts w:cstheme="minorHAnsi"/>
-          <w:sz w:val="24"/>
-          <w:szCs w:val="24"/>
-        </w:rPr>
-      </w:pPr>
-    </w:p>
-    <w:p>
-      <w:pPr>
-        <w:rPr>
-          <w:rFonts w:cstheme="minorHAnsi"/>
-          <w:sz w:val="24"/>
-          <w:szCs w:val="24"/>
-        </w:rPr>
-      </w:pPr>
-    </w:p>
-    <w:p>
-      <w:pPr>
-        <w:rPr>
-          <w:rFonts w:cstheme="minorHAnsi"/>
-          <w:sz w:val="24"/>
-          <w:szCs w:val="24"/>
-        </w:rPr>
-      </w:pPr>
-    </w:p>
-    <w:p>
-      <w:pPr>
-        <w:rPr>
-          <w:rFonts w:cstheme="minorHAnsi"/>
-          <w:sz w:val="24"/>
-          <w:szCs w:val="24"/>
-        </w:rPr>
-      </w:pPr>
-    </w:p>
-    <w:p>
-      <w:pPr>
-        <w:rPr>
-          <w:rFonts w:cstheme="minorHAnsi"/>
-          <w:sz w:val="24"/>
-          <w:szCs w:val="24"/>
-        </w:rPr>
-      </w:pPr>
-    </w:p>
-    <w:p>
-      <w:pPr>
-        <w:rPr>
-          <w:rFonts w:cstheme="minorHAnsi"/>
-          <w:sz w:val="24"/>
-          <w:szCs w:val="24"/>
-        </w:rPr>
-      </w:pPr>
-    </w:p>
-    <w:p>
-      <w:pPr>
-        <w:rPr>
-          <w:rFonts w:cstheme="minorHAnsi"/>
-          <w:sz w:val="24"/>
-          <w:szCs w:val="24"/>
-        </w:rPr>
-      </w:pPr>
-      <w:r>
-        <w:rPr>
-          <w:rFonts w:cstheme="minorHAnsi"/>
-          <w:sz w:val="24"/>
-          <w:szCs w:val="24"/>
-        </w:rPr>
-        <w:br w:type="page"/>
-      </w:r>
-    </w:p>
-    <w:p>
-      <w:pPr>
-        <w:rPr>
-          <w:rFonts w:cstheme="minorHAnsi"/>
           <w:b/>
           <w:sz w:val="28"/>
           <w:szCs w:val="24"/>
         </w:rPr>
       </w:pPr>
-      <w:r>
+    </w:p>
+    <w:p>
+      <w:pPr>
         <w:rPr>
           <w:rFonts w:cstheme="minorHAnsi"/>
           <w:b/>
           <w:sz w:val="28"/>
           <w:szCs w:val="24"/>
         </w:rPr>
-        <w:lastRenderedPageBreak/>
+      </w:pPr>
+      <w:r>
+        <w:rPr>
+          <w:rFonts w:cstheme="minorHAnsi"/>
+          <w:b/>
+          <w:sz w:val="28"/>
+          <w:szCs w:val="24"/>
+        </w:rPr>
         <w:t>Scorers’</w:t>
       </w:r>
       <w:r>
@@ -1241,6 +1314,7 @@
         </w:rPr>
         <w:t xml:space="preserve"> </w:t>
       </w:r>
+      <w:proofErr w:type="spellStart"/>
       <w:r>
         <w:rPr>
           <w:rFonts w:cstheme="minorHAnsi"/>
@@ -1248,7 +1322,28 @@
           <w:sz w:val="28"/>
           <w:szCs w:val="24"/>
         </w:rPr>
-        <w:t>WebApp Overall</w:t>
+        <w:t>Web</w:t>
+      </w:r>
+      <w:bookmarkStart w:id="0" w:name="_GoBack"/>
+      <w:bookmarkEnd w:id="0"/>
+      <w:r>
+        <w:rPr>
+          <w:rFonts w:cstheme="minorHAnsi"/>
+          <w:b/>
+          <w:sz w:val="28"/>
+          <w:szCs w:val="24"/>
+        </w:rPr>
+        <w:t>App</w:t>
+      </w:r>
+      <w:proofErr w:type="spellEnd"/>
+      <w:r>
+        <w:rPr>
+          <w:rFonts w:cstheme="minorHAnsi"/>
+          <w:b/>
+          <w:sz w:val="28"/>
+          <w:szCs w:val="24"/>
+        </w:rPr>
+        <w:t xml:space="preserve"> Overall</w:t>
       </w:r>
       <w:r>
         <w:rPr>
@@ -1830,25 +1925,7 @@
           <w:szCs w:val="24"/>
           <w:lang w:eastAsia="en-NZ"/>
         </w:rPr>
-        <w:t xml:space="preserve">and the database system will work concurrently in the same machine to satisfy the proposed prototype product. The different </w:t>
-      </w:r>
-      <w:r>
-        <w:rPr>
-          <w:rFonts w:eastAsia="Times New Roman" w:cstheme="minorHAnsi"/>
-          <w:sz w:val="24"/>
-          <w:szCs w:val="24"/>
-          <w:lang w:eastAsia="en-NZ"/>
-        </w:rPr>
-        <w:t>implementation</w:t>
-      </w:r>
-      <w:r>
-        <w:rPr>
-          <w:rFonts w:eastAsia="Times New Roman" w:cstheme="minorHAnsi"/>
-          <w:sz w:val="24"/>
-          <w:szCs w:val="24"/>
-          <w:lang w:eastAsia="en-NZ"/>
-        </w:rPr>
-        <w:t xml:space="preserve"> solutions are still in analysis and requires more research. </w:t>
+        <w:t xml:space="preserve">and the database system will work concurrently in the same machine to satisfy the proposed prototype product. The different implementation solutions are still in analysis and requires more research. </w:t>
       </w:r>
     </w:p>
     <w:p>
@@ -1873,9 +1950,10 @@
     <w:p>
       <w:pPr>
         <w:rPr>
-          <w:rFonts w:cstheme="minorHAnsi"/>
-          <w:sz w:val="24"/>
-          <w:szCs w:val="24"/>
+          <w:rFonts w:eastAsia="Times New Roman" w:cstheme="minorHAnsi"/>
+          <w:sz w:val="24"/>
+          <w:szCs w:val="24"/>
+          <w:lang w:eastAsia="en-NZ"/>
         </w:rPr>
       </w:pPr>
       <w:r>
@@ -1891,53 +1969,36 @@
     <w:p>
       <w:pPr>
         <w:rPr>
-          <w:rFonts w:cstheme="minorHAnsi"/>
-          <w:sz w:val="24"/>
-          <w:szCs w:val="24"/>
-        </w:rPr>
-      </w:pPr>
-    </w:p>
-    <w:p>
-      <w:pPr>
-        <w:rPr>
-          <w:rFonts w:cstheme="minorHAnsi"/>
-          <w:sz w:val="24"/>
-          <w:szCs w:val="24"/>
-        </w:rPr>
-      </w:pPr>
-      <w:r>
-        <w:rPr>
-          <w:rFonts w:cstheme="minorHAnsi"/>
-          <w:sz w:val="24"/>
-          <w:szCs w:val="24"/>
-        </w:rPr>
-        <w:br w:type="page"/>
-      </w:r>
-    </w:p>
-    <w:p>
-      <w:pPr>
-        <w:rPr>
-          <w:rFonts w:cstheme="minorHAnsi"/>
-          <w:b/>
-          <w:sz w:val="24"/>
-          <w:szCs w:val="24"/>
-        </w:rPr>
-      </w:pPr>
-      <w:r>
-        <w:rPr>
-          <w:rFonts w:cstheme="minorHAnsi"/>
-          <w:b/>
-          <w:sz w:val="24"/>
-          <w:szCs w:val="24"/>
-        </w:rPr>
-        <w:lastRenderedPageBreak/>
+          <w:rFonts w:eastAsia="Times New Roman" w:cstheme="minorHAnsi"/>
+          <w:sz w:val="24"/>
+          <w:szCs w:val="24"/>
+          <w:lang w:eastAsia="en-NZ"/>
+        </w:rPr>
+      </w:pPr>
+    </w:p>
+    <w:p>
+      <w:pPr>
+        <w:rPr>
+          <w:rFonts w:cstheme="minorHAnsi"/>
+          <w:b/>
+          <w:sz w:val="28"/>
+          <w:szCs w:val="24"/>
+        </w:rPr>
+      </w:pPr>
+      <w:r>
+        <w:rPr>
+          <w:rFonts w:cstheme="minorHAnsi"/>
+          <w:b/>
+          <w:sz w:val="28"/>
+          <w:szCs w:val="24"/>
+        </w:rPr>
         <w:t>Database</w:t>
       </w:r>
       <w:r>
         <w:rPr>
           <w:rFonts w:cstheme="minorHAnsi"/>
           <w:b/>
-          <w:sz w:val="24"/>
+          <w:sz w:val="28"/>
           <w:szCs w:val="24"/>
         </w:rPr>
         <w:t xml:space="preserve"> Overall Model</w:t>
@@ -2420,6 +2481,7 @@
           <w:szCs w:val="24"/>
           <w:lang w:eastAsia="en-NZ"/>
         </w:rPr>
+        <w:lastRenderedPageBreak/>
         <w:t>Database</w:t>
       </w:r>
     </w:p>
@@ -2650,7 +2712,6 @@
           <w:szCs w:val="24"/>
           <w:lang w:eastAsia="en-NZ"/>
         </w:rPr>
-        <w:lastRenderedPageBreak/>
         <w:t xml:space="preserve">Database overall Model Walk Through </w:t>
       </w:r>
     </w:p>
@@ -2989,25 +3050,7 @@
           <w:szCs w:val="24"/>
           <w:lang w:eastAsia="en-NZ"/>
         </w:rPr>
-        <w:t xml:space="preserve">te the total score </w:t>
-      </w:r>
-      <w:r>
-        <w:rPr>
-          <w:rFonts w:eastAsia="Times New Roman" w:cstheme="minorHAnsi"/>
-          <w:sz w:val="24"/>
-          <w:szCs w:val="24"/>
-          <w:lang w:eastAsia="en-NZ"/>
-        </w:rPr>
-        <w:t>if necessary</w:t>
-      </w:r>
-      <w:r>
-        <w:rPr>
-          <w:rFonts w:eastAsia="Times New Roman" w:cstheme="minorHAnsi"/>
-          <w:sz w:val="24"/>
-          <w:szCs w:val="24"/>
-          <w:lang w:eastAsia="en-NZ"/>
-        </w:rPr>
-        <w:t>.</w:t>
+        <w:t>te the total score if necessary.</w:t>
       </w:r>
     </w:p>
     <w:p>
@@ -3048,8 +3091,6 @@
           <w:lang w:eastAsia="en-NZ"/>
         </w:rPr>
       </w:pPr>
-      <w:bookmarkStart w:id="0" w:name="_GoBack"/>
-      <w:bookmarkEnd w:id="0"/>
     </w:p>
     <w:sectPr>
       <w:pgSz w:w="11906" w:h="16838"/>

</xml_diff>